<commit_message>
Enlever les .../.../ dans nom de fichier
</commit_message>
<xml_diff>
--- a/Resumer du programme.docx
+++ b/Resumer du programme.docx
@@ -4,15 +4,7 @@
   <w:body>
     <w:p>
       <w:r>
-        <w:t xml:space="preserve">1. </w:t>
-      </w:r>
-      <w:proofErr w:type="spellStart"/>
-      <w:r>
-        <w:t>ClassifierKnn.cs</w:t>
-      </w:r>
-      <w:proofErr w:type="spellEnd"/>
-      <w:r>
-        <w:t xml:space="preserve"> — Le cœur du modèle KNN</w:t>
+        <w:t>1. ClassifierKnn.cs — Le cœur du modèle KNN</w:t>
       </w:r>
     </w:p>
     <w:p>
@@ -25,13 +17,8 @@
         </w:rPr>
         <w:t>‑</w:t>
       </w:r>
-      <w:proofErr w:type="spellStart"/>
-      <w:r>
-        <w:t>Nearest</w:t>
-      </w:r>
-      <w:proofErr w:type="spellEnd"/>
-      <w:r>
-        <w:t xml:space="preserve"> Neighbors.</w:t>
+      <w:r>
+        <w:t>Nearest Neighbors.</w:t>
       </w:r>
     </w:p>
     <w:p>
@@ -54,16 +41,8 @@
           <w:numId w:val="2"/>
         </w:numPr>
       </w:pPr>
-      <w:proofErr w:type="spellStart"/>
-      <w:r>
-        <w:t>IDistance</w:t>
-      </w:r>
-      <w:proofErr w:type="spellEnd"/>
-      <w:r>
-        <w:t xml:space="preserve"> distance</w:t>
-      </w:r>
-      <w:r>
-        <w:t xml:space="preserve"> → stratégie de calcul (Euclidienne ou Manhattan)</w:t>
+      <w:r>
+        <w:t>IDistance distance → stratégie de calcul (Euclidienne ou Manhattan)</w:t>
       </w:r>
     </w:p>
     <w:p>
@@ -74,21 +53,8 @@
           <w:numId w:val="2"/>
         </w:numPr>
       </w:pPr>
-      <w:proofErr w:type="spellStart"/>
-      <w:r>
-        <w:t>EnsembleDonnes</w:t>
-      </w:r>
-      <w:proofErr w:type="spellEnd"/>
-      <w:r>
-        <w:t xml:space="preserve"> </w:t>
-      </w:r>
-      <w:proofErr w:type="spellStart"/>
-      <w:r>
-        <w:t>donneesApprentissage</w:t>
-      </w:r>
-      <w:proofErr w:type="spellEnd"/>
-      <w:r>
-        <w:t>→ les données d’entraînement</w:t>
+      <w:r>
+        <w:t>EnsembleDonnes donneesApprentissage→ les données d’entraînement</w:t>
       </w:r>
     </w:p>
     <w:p>
@@ -99,18 +65,8 @@
           <w:numId w:val="2"/>
         </w:numPr>
       </w:pPr>
-      <w:proofErr w:type="spellStart"/>
-      <w:proofErr w:type="gramStart"/>
-      <w:r>
-        <w:t>int</w:t>
-      </w:r>
-      <w:proofErr w:type="spellEnd"/>
-      <w:proofErr w:type="gramEnd"/>
-      <w:r>
-        <w:t xml:space="preserve"> k</w:t>
-      </w:r>
-      <w:r>
-        <w:t>→ nombre de voisins à considérer</w:t>
+      <w:r>
+        <w:t>int k→ nombre de voisins à considérer</w:t>
       </w:r>
     </w:p>
     <w:p>
@@ -126,39 +82,8 @@
       </w:r>
     </w:p>
     <w:p>
-      <w:proofErr w:type="gramStart"/>
-      <w:r>
-        <w:t>public</w:t>
-      </w:r>
-      <w:proofErr w:type="gramEnd"/>
-      <w:r>
-        <w:t xml:space="preserve"> </w:t>
-      </w:r>
-      <w:proofErr w:type="spellStart"/>
-      <w:proofErr w:type="gramStart"/>
-      <w:r>
-        <w:t>ClassifierKnn</w:t>
-      </w:r>
-      <w:proofErr w:type="spellEnd"/>
-      <w:r>
-        <w:t>(</w:t>
-      </w:r>
-      <w:proofErr w:type="spellStart"/>
-      <w:proofErr w:type="gramEnd"/>
-      <w:r>
-        <w:t>int</w:t>
-      </w:r>
-      <w:proofErr w:type="spellEnd"/>
-      <w:r>
-        <w:t xml:space="preserve"> k, </w:t>
-      </w:r>
-      <w:proofErr w:type="spellStart"/>
-      <w:r>
-        <w:t>IDistance</w:t>
-      </w:r>
-      <w:proofErr w:type="spellEnd"/>
-      <w:r>
-        <w:t xml:space="preserve"> distance)</w:t>
+      <w:r>
+        <w:t>public ClassifierKnn(int k, IDistance distance)</w:t>
       </w:r>
     </w:p>
     <w:p>
@@ -174,44 +99,13 @@
           <w:numId w:val="1"/>
         </w:numPr>
       </w:pPr>
-      <w:proofErr w:type="gramStart"/>
-      <w:r>
-        <w:t>Entrainer(</w:t>
-      </w:r>
-      <w:proofErr w:type="gramEnd"/>
-      <w:r>
-        <w:t>)</w:t>
-      </w:r>
-    </w:p>
-    <w:p>
-      <w:proofErr w:type="gramStart"/>
-      <w:r>
-        <w:t>public</w:t>
-      </w:r>
-      <w:proofErr w:type="gramEnd"/>
-      <w:r>
-        <w:t xml:space="preserve"> </w:t>
-      </w:r>
-      <w:proofErr w:type="spellStart"/>
-      <w:r>
-        <w:t>void</w:t>
-      </w:r>
-      <w:proofErr w:type="spellEnd"/>
-      <w:r>
-        <w:t xml:space="preserve"> </w:t>
-      </w:r>
-      <w:proofErr w:type="gramStart"/>
-      <w:r>
-        <w:t>Entrainer(</w:t>
-      </w:r>
-      <w:proofErr w:type="spellStart"/>
-      <w:proofErr w:type="gramEnd"/>
-      <w:r>
-        <w:t>EnsembleDonnees</w:t>
-      </w:r>
-      <w:proofErr w:type="spellEnd"/>
-      <w:r>
-        <w:t xml:space="preserve"> data)</w:t>
+      <w:r>
+        <w:t>Entrainer()</w:t>
+      </w:r>
+    </w:p>
+    <w:p>
+      <w:r>
+        <w:t>public void Entrainer(EnsembleDonnees data)</w:t>
       </w:r>
     </w:p>
     <w:p>
@@ -232,52 +126,13 @@
           <w:numId w:val="1"/>
         </w:numPr>
       </w:pPr>
-      <w:proofErr w:type="spellStart"/>
-      <w:proofErr w:type="gramStart"/>
-      <w:r>
-        <w:t>Predire</w:t>
-      </w:r>
-      <w:proofErr w:type="spellEnd"/>
-      <w:r>
-        <w:t>(</w:t>
-      </w:r>
-      <w:proofErr w:type="gramEnd"/>
-      <w:r>
-        <w:t>)</w:t>
-      </w:r>
-    </w:p>
-    <w:p>
-      <w:proofErr w:type="gramStart"/>
-      <w:r>
-        <w:t>public</w:t>
-      </w:r>
-      <w:proofErr w:type="gramEnd"/>
-      <w:r>
-        <w:t xml:space="preserve"> string </w:t>
-      </w:r>
-      <w:proofErr w:type="spellStart"/>
-      <w:r>
-        <w:t>Predire</w:t>
-      </w:r>
-      <w:proofErr w:type="spellEnd"/>
-      <w:r>
-        <w:t>(</w:t>
-      </w:r>
-      <w:proofErr w:type="gramStart"/>
-      <w:r>
-        <w:t>double[</w:t>
-      </w:r>
-      <w:proofErr w:type="gramEnd"/>
-      <w:r>
-        <w:t xml:space="preserve">] </w:t>
-      </w:r>
-      <w:proofErr w:type="spellStart"/>
-      <w:r>
-        <w:t>caracteristiques</w:t>
-      </w:r>
-      <w:proofErr w:type="spellEnd"/>
-      <w:r>
-        <w:t>)</w:t>
+      <w:r>
+        <w:t>Predire()</w:t>
+      </w:r>
+    </w:p>
+    <w:p>
+      <w:r>
+        <w:t>public string Predire(double[] caracteristiques)</w:t>
       </w:r>
     </w:p>
     <w:p>
@@ -341,31 +196,13 @@
           <w:numId w:val="1"/>
         </w:numPr>
       </w:pPr>
-      <w:proofErr w:type="spellStart"/>
-      <w:proofErr w:type="gramStart"/>
-      <w:r>
-        <w:t>CalculerToutesDistances</w:t>
-      </w:r>
-      <w:proofErr w:type="spellEnd"/>
-      <w:r>
-        <w:t>(</w:t>
-      </w:r>
-      <w:proofErr w:type="gramEnd"/>
-      <w:r>
-        <w:t>)</w:t>
-      </w:r>
-    </w:p>
-    <w:p>
-      <w:r>
-        <w:t xml:space="preserve">Compare le point à classer avec chaque échantillon du </w:t>
-      </w:r>
-      <w:proofErr w:type="spellStart"/>
-      <w:r>
-        <w:t>dataset</w:t>
-      </w:r>
-      <w:proofErr w:type="spellEnd"/>
-      <w:r>
-        <w:t>.</w:t>
+      <w:r>
+        <w:t>CalculerToutesDistances()</w:t>
+      </w:r>
+    </w:p>
+    <w:p>
+      <w:r>
+        <w:t>Compare le point à classer avec chaque échantillon du dataset.</w:t>
       </w:r>
     </w:p>
     <w:p>
@@ -376,31 +213,13 @@
           <w:numId w:val="1"/>
         </w:numPr>
       </w:pPr>
-      <w:proofErr w:type="spellStart"/>
-      <w:proofErr w:type="gramStart"/>
-      <w:r>
-        <w:t>TrierVoisinsParDistance</w:t>
-      </w:r>
-      <w:proofErr w:type="spellEnd"/>
-      <w:r>
-        <w:t>(</w:t>
-      </w:r>
-      <w:proofErr w:type="gramEnd"/>
-      <w:r>
-        <w:t>)</w:t>
-      </w:r>
-    </w:p>
-    <w:p>
-      <w:r>
-        <w:t>Implémente un tri rapide (</w:t>
-      </w:r>
-      <w:proofErr w:type="spellStart"/>
-      <w:r>
-        <w:t>QuickSort</w:t>
-      </w:r>
-      <w:proofErr w:type="spellEnd"/>
-      <w:r>
-        <w:t>) récursif.</w:t>
+      <w:r>
+        <w:t>TrierVoisinsParDistance()</w:t>
+      </w:r>
+    </w:p>
+    <w:p>
+      <w:r>
+        <w:t>Implémente un tri rapide (QuickSort) récursif.</w:t>
       </w:r>
     </w:p>
     <w:p>
@@ -411,18 +230,8 @@
           <w:numId w:val="1"/>
         </w:numPr>
       </w:pPr>
-      <w:proofErr w:type="spellStart"/>
-      <w:proofErr w:type="gramStart"/>
-      <w:r>
-        <w:t>VoteMajoritaire</w:t>
-      </w:r>
-      <w:proofErr w:type="spellEnd"/>
-      <w:r>
-        <w:t>(</w:t>
-      </w:r>
-      <w:proofErr w:type="gramEnd"/>
-      <w:r>
-        <w:t>)</w:t>
+      <w:r>
+        <w:t>VoteMajoritaire()</w:t>
       </w:r>
     </w:p>
     <w:p>
@@ -432,15 +241,7 @@
     </w:p>
     <w:p>
       <w:r>
-        <w:t xml:space="preserve">2. </w:t>
-      </w:r>
-      <w:proofErr w:type="spellStart"/>
-      <w:r>
-        <w:t>Data.cs</w:t>
-      </w:r>
-      <w:proofErr w:type="spellEnd"/>
-      <w:r>
-        <w:t xml:space="preserve"> — Chargement des fichiers CSV</w:t>
+        <w:t>2. Data.cs — Chargement des fichiers CSV</w:t>
       </w:r>
     </w:p>
     <w:p>
@@ -456,26 +257,8 @@
           <w:numId w:val="1"/>
         </w:numPr>
       </w:pPr>
-      <w:proofErr w:type="spellStart"/>
-      <w:proofErr w:type="gramStart"/>
-      <w:r>
-        <w:t>conversion</w:t>
-      </w:r>
-      <w:proofErr w:type="gramEnd"/>
-      <w:r>
-        <w:t>_</w:t>
-      </w:r>
-      <w:proofErr w:type="gramStart"/>
-      <w:r>
-        <w:t>liste</w:t>
-      </w:r>
-      <w:proofErr w:type="spellEnd"/>
-      <w:r>
-        <w:t>(</w:t>
-      </w:r>
-      <w:proofErr w:type="gramEnd"/>
-      <w:r>
-        <w:t>)</w:t>
+      <w:r>
+        <w:t>conversion_liste()</w:t>
       </w:r>
     </w:p>
     <w:p>
@@ -534,46 +317,25 @@
           <w:numId w:val="1"/>
         </w:numPr>
       </w:pPr>
-      <w:proofErr w:type="gramStart"/>
       <w:r>
         <w:lastRenderedPageBreak/>
-        <w:t>Afficher(</w:t>
-      </w:r>
-      <w:proofErr w:type="gramEnd"/>
-      <w:r>
-        <w:t>)</w:t>
-      </w:r>
-    </w:p>
-    <w:p>
-      <w:r>
-        <w:t xml:space="preserve">Affiche les grains dans la console (utile pour </w:t>
-      </w:r>
-      <w:proofErr w:type="spellStart"/>
-      <w:r>
-        <w:t>debug</w:t>
-      </w:r>
-      <w:proofErr w:type="spellEnd"/>
-      <w:r>
-        <w:t>).</w:t>
+        <w:t>Afficher()</w:t>
+      </w:r>
+    </w:p>
+    <w:p>
+      <w:r>
+        <w:t>Affiche les grains dans la console (utile pour debug).</w:t>
       </w:r>
     </w:p>
     <w:p/>
     <w:p>
       <w:r>
-        <w:t xml:space="preserve">3. </w:t>
-      </w:r>
-      <w:proofErr w:type="spellStart"/>
-      <w:r>
-        <w:t>DistanceEuclidienne.cs</w:t>
-      </w:r>
-      <w:proofErr w:type="spellEnd"/>
-    </w:p>
-    <w:p>
-      <w:r>
-        <w:t>Implémente la distance euclidienne</w:t>
-      </w:r>
-      <w:r>
-        <w:t> :</w:t>
+        <w:t>3. DistanceEuclidienne.cs</w:t>
+      </w:r>
+    </w:p>
+    <w:p>
+      <w:r>
+        <w:t>Implémente la distance euclidienne :</w:t>
       </w:r>
     </w:p>
     <w:p>
@@ -584,6 +346,7 @@
       </w:pPr>
       <w:r>
         <w:rPr>
+          <w:noProof/>
           <w:lang w:val="en-CA"/>
         </w:rPr>
         <w:drawing>
@@ -636,41 +399,15 @@
       </w:r>
     </w:p>
     <w:p>
-      <w:proofErr w:type="gramStart"/>
-      <w:r>
-        <w:t>public</w:t>
-      </w:r>
-      <w:proofErr w:type="gramEnd"/>
-      <w:r>
-        <w:t xml:space="preserve"> double Calculer(</w:t>
-      </w:r>
-      <w:proofErr w:type="gramStart"/>
-      <w:r>
-        <w:t>double[</w:t>
-      </w:r>
-      <w:proofErr w:type="gramEnd"/>
-      <w:r>
-        <w:t xml:space="preserve">] a, </w:t>
-      </w:r>
-      <w:proofErr w:type="gramStart"/>
-      <w:r>
-        <w:t>double[</w:t>
-      </w:r>
-      <w:proofErr w:type="gramEnd"/>
-      <w:r>
-        <w:t>] b)</w:t>
+      <w:r>
+        <w:t>public double Calculer(double[] a, double[] b)</w:t>
       </w:r>
     </w:p>
     <w:p/>
     <w:p>
       <w:r>
-        <w:t xml:space="preserve">4. </w:t>
-      </w:r>
-      <w:proofErr w:type="spellStart"/>
-      <w:r>
-        <w:t>DistanceManhattan.cs</w:t>
-      </w:r>
-      <w:proofErr w:type="spellEnd"/>
+        <w:t>4. DistanceManhattan.cs</w:t>
+      </w:r>
     </w:p>
     <w:p>
       <w:r>
@@ -679,6 +416,9 @@
     </w:p>
     <w:p>
       <w:r>
+        <w:rPr>
+          <w:noProof/>
+        </w:rPr>
         <w:drawing>
           <wp:inline distT="0" distB="0" distL="0" distR="0" wp14:anchorId="49D42B28" wp14:editId="6B88702D">
             <wp:extent cx="1581371" cy="447737"/>
@@ -719,13 +459,8 @@
     <w:p/>
     <w:p>
       <w:r>
-        <w:t xml:space="preserve">5. </w:t>
-      </w:r>
-      <w:proofErr w:type="spellStart"/>
-      <w:r>
-        <w:t>Echantillon.cs</w:t>
-      </w:r>
-      <w:proofErr w:type="spellEnd"/>
+        <w:t>5. Echantillon.cs</w:t>
+      </w:r>
     </w:p>
     <w:p>
       <w:r>
@@ -740,7 +475,6 @@
           <w:numId w:val="5"/>
         </w:numPr>
       </w:pPr>
-      <w:proofErr w:type="gramStart"/>
       <w:r>
         <w:t>double</w:t>
       </w:r>
@@ -748,23 +482,8 @@
         <w:rPr>
           <w:lang w:val="fr-FR"/>
         </w:rPr>
-        <w:t>[</w:t>
-      </w:r>
-      <w:proofErr w:type="gramEnd"/>
-      <w:r>
-        <w:rPr>
-          <w:lang w:val="fr-FR"/>
-        </w:rPr>
-        <w:t xml:space="preserve">] </w:t>
-      </w:r>
-      <w:proofErr w:type="spellStart"/>
-      <w:r>
-        <w:rPr>
-          <w:lang w:val="fr-FR"/>
-        </w:rPr>
-        <w:t>Caracteristique</w:t>
-      </w:r>
-      <w:proofErr w:type="spellEnd"/>
+        <w:t>[] Caracteristique</w:t>
+      </w:r>
       <w:r>
         <w:t>→ les 7 valeurs numériques</w:t>
       </w:r>
@@ -777,122 +496,73 @@
           <w:numId w:val="5"/>
         </w:numPr>
       </w:pPr>
-      <w:proofErr w:type="gramStart"/>
-      <w:r>
-        <w:t>string</w:t>
-      </w:r>
-      <w:proofErr w:type="gramEnd"/>
+      <w:r>
+        <w:t>string Etiquette→ la classe (Kama, Rosa, Canadian)</w:t>
+      </w:r>
+    </w:p>
+    <w:p/>
+    <w:p>
+      <w:r>
+        <w:t>6.</w:t>
+      </w:r>
       <w:r>
         <w:t xml:space="preserve"> </w:t>
       </w:r>
-      <w:proofErr w:type="spellStart"/>
-      <w:r>
-        <w:t>Etiquette</w:t>
-      </w:r>
-      <w:proofErr w:type="spellEnd"/>
-      <w:r>
-        <w:t>→ la classe (Kama, Rosa, Canadian)</w:t>
+      <w:r>
+        <w:t>EnsembleDonnees.cs</w:t>
+      </w:r>
+    </w:p>
+    <w:p>
+      <w:r>
+        <w:t>Contient une liste d’échantillons.</w:t>
+      </w:r>
+    </w:p>
+    <w:p>
+      <w:r>
+        <w:t>Méthodes :</w:t>
+      </w:r>
+    </w:p>
+    <w:p>
+      <w:pPr>
+        <w:pStyle w:val="Paragraphedeliste"/>
+        <w:numPr>
+          <w:ilvl w:val="0"/>
+          <w:numId w:val="6"/>
+        </w:numPr>
+      </w:pPr>
+      <w:r>
+        <w:t>Ajouter()→ ajoute un échantillon</w:t>
+      </w:r>
+    </w:p>
+    <w:p>
+      <w:pPr>
+        <w:pStyle w:val="Paragraphedeliste"/>
+        <w:numPr>
+          <w:ilvl w:val="0"/>
+          <w:numId w:val="6"/>
+        </w:numPr>
+      </w:pPr>
+      <w:r>
+        <w:t>ObtenirEchantillon()→ retourne la liste</w:t>
+      </w:r>
+    </w:p>
+    <w:p>
+      <w:pPr>
+        <w:pStyle w:val="Paragraphedeliste"/>
+        <w:numPr>
+          <w:ilvl w:val="0"/>
+          <w:numId w:val="6"/>
+        </w:numPr>
+      </w:pPr>
+      <w:r>
+        <w:t>Taille()→ nombre d’échantillons</w:t>
       </w:r>
     </w:p>
     <w:p/>
     <w:p>
       <w:r>
-        <w:t>6.</w:t>
-      </w:r>
-      <w:r>
-        <w:t xml:space="preserve"> </w:t>
-      </w:r>
-      <w:proofErr w:type="spellStart"/>
-      <w:r>
-        <w:t>EnsembleDonnees.cs</w:t>
-      </w:r>
-      <w:proofErr w:type="spellEnd"/>
-    </w:p>
-    <w:p>
-      <w:r>
-        <w:t>Contient une liste d’échantillons.</w:t>
-      </w:r>
-    </w:p>
-    <w:p>
-      <w:r>
-        <w:t>Méthodes :</w:t>
-      </w:r>
-    </w:p>
-    <w:p>
-      <w:pPr>
-        <w:pStyle w:val="Paragraphedeliste"/>
-        <w:numPr>
-          <w:ilvl w:val="0"/>
-          <w:numId w:val="6"/>
-        </w:numPr>
-      </w:pPr>
-      <w:proofErr w:type="gramStart"/>
-      <w:r>
-        <w:t>Ajouter(</w:t>
-      </w:r>
-      <w:proofErr w:type="gramEnd"/>
-      <w:r>
-        <w:t>)</w:t>
-      </w:r>
-      <w:r>
-        <w:t>→ ajoute un échantillon</w:t>
-      </w:r>
-    </w:p>
-    <w:p>
-      <w:pPr>
-        <w:pStyle w:val="Paragraphedeliste"/>
-        <w:numPr>
-          <w:ilvl w:val="0"/>
-          <w:numId w:val="6"/>
-        </w:numPr>
-      </w:pPr>
-      <w:proofErr w:type="spellStart"/>
-      <w:proofErr w:type="gramStart"/>
-      <w:r>
-        <w:t>ObtenirEchantillon</w:t>
-      </w:r>
-      <w:proofErr w:type="spellEnd"/>
-      <w:r>
-        <w:t>(</w:t>
-      </w:r>
-      <w:proofErr w:type="gramEnd"/>
-      <w:r>
-        <w:t>)</w:t>
-      </w:r>
-      <w:r>
-        <w:t>→ retourne la liste</w:t>
-      </w:r>
-    </w:p>
-    <w:p>
-      <w:pPr>
-        <w:pStyle w:val="Paragraphedeliste"/>
-        <w:numPr>
-          <w:ilvl w:val="0"/>
-          <w:numId w:val="6"/>
-        </w:numPr>
-      </w:pPr>
-      <w:proofErr w:type="gramStart"/>
-      <w:r>
-        <w:t>Taille(</w:t>
-      </w:r>
-      <w:proofErr w:type="gramEnd"/>
-      <w:r>
-        <w:t>)</w:t>
-      </w:r>
-      <w:r>
-        <w:t>→ nombre d’échantillons</w:t>
-      </w:r>
-    </w:p>
-    <w:p/>
-    <w:p>
-      <w:r>
-        <w:t xml:space="preserve">7. </w:t>
-      </w:r>
-      <w:proofErr w:type="spellStart"/>
-      <w:r>
-        <w:t>Grain.cs</w:t>
-      </w:r>
-      <w:proofErr w:type="spellEnd"/>
+        <w:t>7. Grain.cs</w:t>
+      </w:r>
     </w:p>
     <w:p>
       <w:r>
@@ -913,11 +583,9 @@
           <w:numId w:val="7"/>
         </w:numPr>
       </w:pPr>
-      <w:proofErr w:type="spellStart"/>
       <w:r>
         <w:t>TypeDeGrain</w:t>
       </w:r>
-      <w:proofErr w:type="spellEnd"/>
     </w:p>
     <w:p>
       <w:pPr>
@@ -939,11 +607,9 @@
           <w:numId w:val="7"/>
         </w:numPr>
       </w:pPr>
-      <w:proofErr w:type="spellStart"/>
       <w:r>
         <w:t>Perimeter</w:t>
       </w:r>
-      <w:proofErr w:type="spellEnd"/>
     </w:p>
     <w:p>
       <w:pPr>
@@ -953,11 +619,9 @@
           <w:numId w:val="7"/>
         </w:numPr>
       </w:pPr>
-      <w:proofErr w:type="spellStart"/>
       <w:r>
         <w:t>Compactness</w:t>
       </w:r>
-      <w:proofErr w:type="spellEnd"/>
     </w:p>
     <w:p>
       <w:pPr>
@@ -967,11 +631,9 @@
           <w:numId w:val="7"/>
         </w:numPr>
       </w:pPr>
-      <w:proofErr w:type="spellStart"/>
       <w:r>
         <w:t>LongueurNoyau</w:t>
       </w:r>
-      <w:proofErr w:type="spellEnd"/>
     </w:p>
     <w:p>
       <w:pPr>
@@ -981,11 +643,9 @@
           <w:numId w:val="7"/>
         </w:numPr>
       </w:pPr>
-      <w:proofErr w:type="spellStart"/>
       <w:r>
         <w:t>LargeurNoyau</w:t>
       </w:r>
-      <w:proofErr w:type="spellEnd"/>
     </w:p>
     <w:p>
       <w:pPr>
@@ -995,11 +655,9 @@
           <w:numId w:val="7"/>
         </w:numPr>
       </w:pPr>
-      <w:proofErr w:type="spellStart"/>
       <w:r>
         <w:t>AsymetryCoefficient</w:t>
       </w:r>
-      <w:proofErr w:type="spellEnd"/>
     </w:p>
     <w:p>
       <w:pPr>
@@ -1009,11 +667,9 @@
           <w:numId w:val="7"/>
         </w:numPr>
       </w:pPr>
-      <w:proofErr w:type="spellStart"/>
       <w:r>
         <w:t>GrooveLength</w:t>
       </w:r>
-      <w:proofErr w:type="spellEnd"/>
     </w:p>
     <w:p>
       <w:r>
@@ -1028,22 +684,12 @@
     </w:p>
     <w:p>
       <w:r>
-        <w:t xml:space="preserve">8. </w:t>
-      </w:r>
-      <w:proofErr w:type="spellStart"/>
-      <w:r>
-        <w:t>TypeDeGrain.cs</w:t>
-      </w:r>
-      <w:proofErr w:type="spellEnd"/>
-    </w:p>
-    <w:p>
-      <w:proofErr w:type="spellStart"/>
-      <w:r>
-        <w:t>Enumération</w:t>
-      </w:r>
-      <w:proofErr w:type="spellEnd"/>
-      <w:r>
-        <w:t xml:space="preserve"> des classes :</w:t>
+        <w:t>8. TypeDeGrain.cs</w:t>
+      </w:r>
+    </w:p>
+    <w:p>
+      <w:r>
+        <w:t>Enumération des classes :</w:t>
       </w:r>
     </w:p>
     <w:p>
@@ -1054,13 +700,8 @@
     <w:p/>
     <w:p>
       <w:r>
-        <w:t xml:space="preserve">9. </w:t>
-      </w:r>
-      <w:proofErr w:type="spellStart"/>
-      <w:r>
-        <w:t>Voisin.cs</w:t>
-      </w:r>
-      <w:proofErr w:type="spellEnd"/>
+        <w:t>9. Voisin.cs</w:t>
+      </w:r>
     </w:p>
     <w:p>
       <w:r>
@@ -1068,11 +709,9 @@
       </w:r>
     </w:p>
     <w:p>
-      <w:proofErr w:type="spellStart"/>
       <w:r>
         <w:t>Echantillon</w:t>
       </w:r>
-      <w:proofErr w:type="spellEnd"/>
       <w:r>
         <w:t xml:space="preserve"> pour</w:t>
       </w:r>
@@ -1094,13 +733,8 @@
     <w:p/>
     <w:p>
       <w:r>
-        <w:t xml:space="preserve">10. </w:t>
-      </w:r>
-      <w:proofErr w:type="spellStart"/>
-      <w:r>
-        <w:t>IClassifier.cs</w:t>
-      </w:r>
-      <w:proofErr w:type="spellEnd"/>
+        <w:t>10. IClassifier.cs</w:t>
+      </w:r>
     </w:p>
     <w:p>
       <w:r>
@@ -1115,13 +749,8 @@
           <w:numId w:val="8"/>
         </w:numPr>
       </w:pPr>
-      <w:proofErr w:type="gramStart"/>
-      <w:r>
-        <w:t>Entrainer(</w:t>
-      </w:r>
-      <w:proofErr w:type="gramEnd"/>
-      <w:r>
-        <w:t>)</w:t>
+      <w:r>
+        <w:t>Entrainer()</w:t>
       </w:r>
     </w:p>
     <w:p>
@@ -1132,30 +761,15 @@
           <w:numId w:val="8"/>
         </w:numPr>
       </w:pPr>
-      <w:proofErr w:type="spellStart"/>
-      <w:proofErr w:type="gramStart"/>
-      <w:r>
-        <w:t>Predire</w:t>
-      </w:r>
-      <w:proofErr w:type="spellEnd"/>
-      <w:r>
-        <w:t>(</w:t>
-      </w:r>
-      <w:proofErr w:type="gramEnd"/>
-      <w:r>
-        <w:t>)</w:t>
+      <w:r>
+        <w:t>Predire()</w:t>
       </w:r>
     </w:p>
     <w:p/>
     <w:p>
       <w:r>
-        <w:t xml:space="preserve">11. </w:t>
-      </w:r>
-      <w:proofErr w:type="spellStart"/>
-      <w:r>
-        <w:t>IDistance.cs</w:t>
-      </w:r>
-      <w:proofErr w:type="spellEnd"/>
+        <w:t>11. IDistance.cs</w:t>
+      </w:r>
     </w:p>
     <w:p>
       <w:r>
@@ -1170,29 +784,8 @@
           <w:numId w:val="9"/>
         </w:numPr>
       </w:pPr>
-      <w:proofErr w:type="gramStart"/>
-      <w:r>
-        <w:t>double</w:t>
-      </w:r>
-      <w:proofErr w:type="gramEnd"/>
-      <w:r>
-        <w:t xml:space="preserve"> Calculer(</w:t>
-      </w:r>
-      <w:proofErr w:type="gramStart"/>
-      <w:r>
-        <w:t>double[</w:t>
-      </w:r>
-      <w:proofErr w:type="gramEnd"/>
-      <w:r>
-        <w:t xml:space="preserve">] a, </w:t>
-      </w:r>
-      <w:proofErr w:type="gramStart"/>
-      <w:r>
-        <w:t>double[</w:t>
-      </w:r>
-      <w:proofErr w:type="gramEnd"/>
-      <w:r>
-        <w:t>] b)</w:t>
+      <w:r>
+        <w:t>double Calculer(double[] a, double[] b)</w:t>
       </w:r>
     </w:p>
     <w:p>
@@ -1203,15 +796,7 @@
     <w:p/>
     <w:p>
       <w:r>
-        <w:t xml:space="preserve">12. </w:t>
-      </w:r>
-      <w:proofErr w:type="spellStart"/>
-      <w:r>
-        <w:t>Program.cs</w:t>
-      </w:r>
-      <w:proofErr w:type="spellEnd"/>
-      <w:r>
-        <w:t xml:space="preserve"> — Le menu principal</w:t>
+        <w:t>12. Program.cs — Le menu principal</w:t>
       </w:r>
     </w:p>
     <w:p>
@@ -1347,15 +932,8 @@
       <w:r>
         <w:t xml:space="preserve">Appelle </w:t>
       </w:r>
-      <w:proofErr w:type="spellStart"/>
-      <w:proofErr w:type="gramStart"/>
-      <w:r>
-        <w:t>knn.Entrainer</w:t>
-      </w:r>
-      <w:proofErr w:type="spellEnd"/>
-      <w:proofErr w:type="gramEnd"/>
-      <w:r>
-        <w:t>()</w:t>
+      <w:r>
+        <w:t>knn.Entrainer()</w:t>
       </w:r>
       <w:r>
         <w:t>.</w:t>
@@ -1435,13 +1013,8 @@
         </w:numPr>
       </w:pPr>
       <w:r>
-        <w:t xml:space="preserve">Affiche un tableau </w:t>
-      </w:r>
-      <w:proofErr w:type="spellStart"/>
-      <w:r>
-        <w:t>Spectre.Console</w:t>
-      </w:r>
-      <w:proofErr w:type="spellEnd"/>
+        <w:t>Affiche un tableau Spectre.Console</w:t>
+      </w:r>
     </w:p>
     <w:p>
       <w:pPr>
@@ -1468,18 +1041,8 @@
           <w:numId w:val="1"/>
         </w:numPr>
       </w:pPr>
-      <w:proofErr w:type="spellStart"/>
-      <w:proofErr w:type="gramStart"/>
-      <w:r>
-        <w:t>ClasseToIndex</w:t>
-      </w:r>
-      <w:proofErr w:type="spellEnd"/>
-      <w:r>
-        <w:t>(</w:t>
-      </w:r>
-      <w:proofErr w:type="gramEnd"/>
-      <w:r>
-        <w:t>)</w:t>
+      <w:r>
+        <w:t>ClasseToIndex()</w:t>
       </w:r>
     </w:p>
     <w:p>
@@ -1490,13 +1053,8 @@
     <w:p/>
     <w:p>
       <w:r>
-        <w:t xml:space="preserve">13. </w:t>
-      </w:r>
-      <w:proofErr w:type="spellStart"/>
-      <w:r>
-        <w:t>ResultatsEvaluationPerformances.cs</w:t>
-      </w:r>
-      <w:proofErr w:type="spellEnd"/>
+        <w:t>13. ResultatsEvaluationPerformances.cs</w:t>
+      </w:r>
     </w:p>
     <w:p>
       <w:r>
@@ -1525,26 +1083,8 @@
           <w:numId w:val="11"/>
         </w:numPr>
       </w:pPr>
-      <w:proofErr w:type="spellStart"/>
-      <w:r>
-        <w:t>MatriceConfusion</w:t>
-      </w:r>
-      <w:proofErr w:type="spellEnd"/>
-      <w:r>
-        <w:t xml:space="preserve"> (</w:t>
-      </w:r>
-      <w:proofErr w:type="spellStart"/>
-      <w:proofErr w:type="gramStart"/>
-      <w:r>
-        <w:t>int</w:t>
-      </w:r>
-      <w:proofErr w:type="spellEnd"/>
-      <w:r>
-        <w:t>[][</w:t>
-      </w:r>
-      <w:proofErr w:type="gramEnd"/>
-      <w:r>
-        <w:t>])</w:t>
+      <w:r>
+        <w:t>MatriceConfusion (int[][])</w:t>
       </w:r>
     </w:p>
     <w:p>
@@ -1579,11 +1119,9 @@
           <w:numId w:val="11"/>
         </w:numPr>
       </w:pPr>
-      <w:proofErr w:type="spellStart"/>
       <w:r>
         <w:t>DateEvaluation</w:t>
       </w:r>
-      <w:proofErr w:type="spellEnd"/>
     </w:p>
     <w:p/>
     <w:p>
@@ -1595,37 +1133,8 @@
         </w:numPr>
       </w:pPr>
       <w:r>
-        <w:t xml:space="preserve">14. Ferme, </w:t>
-      </w:r>
-      <w:proofErr w:type="spellStart"/>
-      <w:r>
-        <w:t>FermeGrain</w:t>
-      </w:r>
-      <w:proofErr w:type="spellEnd"/>
-      <w:r>
-        <w:t xml:space="preserve">, </w:t>
-      </w:r>
-      <w:proofErr w:type="spellStart"/>
-      <w:r>
-        <w:t>LotDeGrain</w:t>
-      </w:r>
-      <w:proofErr w:type="spellEnd"/>
-      <w:r>
-        <w:t xml:space="preserve">, Personne, </w:t>
-      </w:r>
-      <w:proofErr w:type="spellStart"/>
-      <w:r>
-        <w:t>IClient</w:t>
-      </w:r>
-      <w:proofErr w:type="spellEnd"/>
-      <w:r>
-        <w:t xml:space="preserve">, </w:t>
-      </w:r>
-      <w:proofErr w:type="spellStart"/>
-      <w:r>
-        <w:t>IFermier</w:t>
-      </w:r>
-      <w:proofErr w:type="spellEnd"/>
+        <w:t>14. Ferme, FermeGrain, LotDeGrain, Personne, IClient, IFermier</w:t>
+      </w:r>
     </w:p>
     <w:p>
       <w:r>
@@ -1646,13 +1155,8 @@
           <w:numId w:val="12"/>
         </w:numPr>
       </w:pPr>
-      <w:proofErr w:type="gramStart"/>
-      <w:r>
-        <w:t>une</w:t>
-      </w:r>
-      <w:proofErr w:type="gramEnd"/>
-      <w:r>
-        <w:t xml:space="preserve"> ferme</w:t>
+      <w:r>
+        <w:t>une ferme</w:t>
       </w:r>
     </w:p>
     <w:p>
@@ -1663,13 +1167,8 @@
           <w:numId w:val="12"/>
         </w:numPr>
       </w:pPr>
-      <w:proofErr w:type="gramStart"/>
-      <w:r>
-        <w:t>des</w:t>
-      </w:r>
-      <w:proofErr w:type="gramEnd"/>
-      <w:r>
-        <w:t xml:space="preserve"> lots de grains</w:t>
+      <w:r>
+        <w:t>des lots de grains</w:t>
       </w:r>
     </w:p>
     <w:p>
@@ -1680,13 +1179,8 @@
           <w:numId w:val="12"/>
         </w:numPr>
       </w:pPr>
-      <w:proofErr w:type="gramStart"/>
-      <w:r>
-        <w:t>des</w:t>
-      </w:r>
-      <w:proofErr w:type="gramEnd"/>
-      <w:r>
-        <w:t xml:space="preserve"> clients</w:t>
+      <w:r>
+        <w:t>des clients</w:t>
       </w:r>
     </w:p>
     <w:p>
@@ -1697,13 +1191,8 @@
           <w:numId w:val="12"/>
         </w:numPr>
       </w:pPr>
-      <w:proofErr w:type="gramStart"/>
-      <w:r>
-        <w:t>des</w:t>
-      </w:r>
-      <w:proofErr w:type="gramEnd"/>
-      <w:r>
-        <w:t xml:space="preserve"> fermiers</w:t>
+      <w:r>
+        <w:t>des fermiers</w:t>
       </w:r>
     </w:p>
     <w:p>
@@ -1726,13 +1215,8 @@
     </w:p>
     <w:p>
       <w:r>
-        <w:t xml:space="preserve">Documentation </w:t>
-      </w:r>
-      <w:proofErr w:type="spellStart"/>
-      <w:r>
-        <w:t>knn</w:t>
-      </w:r>
-      <w:proofErr w:type="spellEnd"/>
+        <w:t>Documentation knn</w:t>
+      </w:r>
     </w:p>
     <w:p>
       <w:hyperlink r:id="rId7" w:history="1">
@@ -1756,16 +1240,8 @@
     </w:p>
     <w:p>
       <w:r>
-        <w:t>Présente</w:t>
-      </w:r>
-      <w:r>
-        <w:t xml:space="preserve">, algorithme et vote </w:t>
-      </w:r>
-      <w:proofErr w:type="spellStart"/>
-      <w:r>
-        <w:t>knn</w:t>
-      </w:r>
-      <w:proofErr w:type="spellEnd"/>
+        <w:t>Présente, algorithme et vote knn</w:t>
+      </w:r>
     </w:p>
     <w:p>
       <w:hyperlink r:id="rId9" w:history="1">
@@ -1803,27 +1279,9 @@
       </w:hyperlink>
     </w:p>
     <w:p>
-      <w:proofErr w:type="spellStart"/>
-      <w:r>
-        <w:t>Json</w:t>
-      </w:r>
-      <w:proofErr w:type="spellEnd"/>
-      <w:r>
-        <w:t xml:space="preserve"> : </w:t>
-      </w:r>
-      <w:proofErr w:type="spellStart"/>
-      <w:r>
-        <w:t>serialise</w:t>
-      </w:r>
-      <w:proofErr w:type="spellEnd"/>
-      <w:r>
-        <w:t xml:space="preserve">, </w:t>
-      </w:r>
-      <w:proofErr w:type="spellStart"/>
-      <w:r>
-        <w:t>ecrire</w:t>
-      </w:r>
-      <w:proofErr w:type="spellEnd"/>
+      <w:r>
+        <w:t>Json : serialise, ecrire</w:t>
+      </w:r>
     </w:p>
     <w:p>
       <w:hyperlink r:id="rId12" w:history="1">
@@ -1866,13 +1324,9 @@
       </w:hyperlink>
     </w:p>
     <w:p>
-      <w:proofErr w:type="spellStart"/>
-      <w:proofErr w:type="gramStart"/>
       <w:r>
         <w:t>spectre.console</w:t>
       </w:r>
-      <w:proofErr w:type="spellEnd"/>
-      <w:proofErr w:type="gramEnd"/>
     </w:p>
     <w:p>
       <w:hyperlink r:id="rId16" w:history="1">
@@ -1886,12 +1340,10 @@
     </w:p>
     <w:p/>
     <w:p>
-      <w:proofErr w:type="gramStart"/>
       <w:r>
         <w:lastRenderedPageBreak/>
         <w:t>tableau</w:t>
       </w:r>
-      <w:proofErr w:type="gramEnd"/>
     </w:p>
     <w:p>
       <w:hyperlink r:id="rId17" w:history="1">
@@ -3917,6 +3369,7 @@
   <w:style w:type="character" w:default="1" w:styleId="Policepardfaut">
     <w:name w:val="Default Paragraph Font"/>
     <w:uiPriority w:val="1"/>
+    <w:semiHidden/>
     <w:unhideWhenUsed/>
   </w:style>
   <w:style w:type="table" w:default="1" w:styleId="TableauNormal">

</xml_diff>

<commit_message>
MAJ rapport ajout resultats json
</commit_message>
<xml_diff>
--- a/Resumer du programme.docx
+++ b/Resumer du programme.docx
@@ -4,7 +4,15 @@
   <w:body>
     <w:p>
       <w:r>
-        <w:t>1. ClassifierKnn.cs — Le cœur du modèle KNN</w:t>
+        <w:t xml:space="preserve">1. </w:t>
+      </w:r>
+      <w:proofErr w:type="spellStart"/>
+      <w:r>
+        <w:t>ClassifierKnn.cs</w:t>
+      </w:r>
+      <w:proofErr w:type="spellEnd"/>
+      <w:r>
+        <w:t xml:space="preserve"> — Le cœur du modèle KNN</w:t>
       </w:r>
     </w:p>
     <w:p>
@@ -17,8 +25,13 @@
         </w:rPr>
         <w:t>‑</w:t>
       </w:r>
-      <w:r>
-        <w:t>Nearest Neighbors.</w:t>
+      <w:proofErr w:type="spellStart"/>
+      <w:r>
+        <w:t>Nearest</w:t>
+      </w:r>
+      <w:proofErr w:type="spellEnd"/>
+      <w:r>
+        <w:t xml:space="preserve"> Neighbors.</w:t>
       </w:r>
     </w:p>
     <w:p>
@@ -41,8 +54,13 @@
           <w:numId w:val="2"/>
         </w:numPr>
       </w:pPr>
-      <w:r>
-        <w:t>IDistance distance → stratégie de calcul (Euclidienne ou Manhattan)</w:t>
+      <w:proofErr w:type="spellStart"/>
+      <w:r>
+        <w:t>IDistance</w:t>
+      </w:r>
+      <w:proofErr w:type="spellEnd"/>
+      <w:r>
+        <w:t xml:space="preserve"> distance → stratégie de calcul (Euclidienne ou Manhattan)</w:t>
       </w:r>
     </w:p>
     <w:p>
@@ -53,8 +71,21 @@
           <w:numId w:val="2"/>
         </w:numPr>
       </w:pPr>
-      <w:r>
-        <w:t>EnsembleDonnes donneesApprentissage→ les données d’entraînement</w:t>
+      <w:proofErr w:type="spellStart"/>
+      <w:r>
+        <w:t>EnsembleDonnes</w:t>
+      </w:r>
+      <w:proofErr w:type="spellEnd"/>
+      <w:r>
+        <w:t xml:space="preserve"> </w:t>
+      </w:r>
+      <w:proofErr w:type="spellStart"/>
+      <w:r>
+        <w:t>donneesApprentissage</w:t>
+      </w:r>
+      <w:proofErr w:type="spellEnd"/>
+      <w:r>
+        <w:t>→ les données d’entraînement</w:t>
       </w:r>
     </w:p>
     <w:p>
@@ -65,8 +96,15 @@
           <w:numId w:val="2"/>
         </w:numPr>
       </w:pPr>
-      <w:r>
-        <w:t>int k→ nombre de voisins à considérer</w:t>
+      <w:proofErr w:type="spellStart"/>
+      <w:proofErr w:type="gramStart"/>
+      <w:r>
+        <w:t>int</w:t>
+      </w:r>
+      <w:proofErr w:type="spellEnd"/>
+      <w:proofErr w:type="gramEnd"/>
+      <w:r>
+        <w:t xml:space="preserve"> k→ nombre de voisins à considérer</w:t>
       </w:r>
     </w:p>
     <w:p>
@@ -82,8 +120,39 @@
       </w:r>
     </w:p>
     <w:p>
-      <w:r>
-        <w:t>public ClassifierKnn(int k, IDistance distance)</w:t>
+      <w:proofErr w:type="gramStart"/>
+      <w:r>
+        <w:t>public</w:t>
+      </w:r>
+      <w:proofErr w:type="gramEnd"/>
+      <w:r>
+        <w:t xml:space="preserve"> </w:t>
+      </w:r>
+      <w:proofErr w:type="spellStart"/>
+      <w:proofErr w:type="gramStart"/>
+      <w:r>
+        <w:t>ClassifierKnn</w:t>
+      </w:r>
+      <w:proofErr w:type="spellEnd"/>
+      <w:r>
+        <w:t>(</w:t>
+      </w:r>
+      <w:proofErr w:type="spellStart"/>
+      <w:proofErr w:type="gramEnd"/>
+      <w:r>
+        <w:t>int</w:t>
+      </w:r>
+      <w:proofErr w:type="spellEnd"/>
+      <w:r>
+        <w:t xml:space="preserve"> k, </w:t>
+      </w:r>
+      <w:proofErr w:type="spellStart"/>
+      <w:r>
+        <w:t>IDistance</w:t>
+      </w:r>
+      <w:proofErr w:type="spellEnd"/>
+      <w:r>
+        <w:t xml:space="preserve"> distance)</w:t>
       </w:r>
     </w:p>
     <w:p>
@@ -99,13 +168,44 @@
           <w:numId w:val="1"/>
         </w:numPr>
       </w:pPr>
-      <w:r>
-        <w:t>Entrainer()</w:t>
-      </w:r>
-    </w:p>
-    <w:p>
-      <w:r>
-        <w:t>public void Entrainer(EnsembleDonnees data)</w:t>
+      <w:proofErr w:type="gramStart"/>
+      <w:r>
+        <w:t>Entrainer(</w:t>
+      </w:r>
+      <w:proofErr w:type="gramEnd"/>
+      <w:r>
+        <w:t>)</w:t>
+      </w:r>
+    </w:p>
+    <w:p>
+      <w:proofErr w:type="gramStart"/>
+      <w:r>
+        <w:t>public</w:t>
+      </w:r>
+      <w:proofErr w:type="gramEnd"/>
+      <w:r>
+        <w:t xml:space="preserve"> </w:t>
+      </w:r>
+      <w:proofErr w:type="spellStart"/>
+      <w:r>
+        <w:t>void</w:t>
+      </w:r>
+      <w:proofErr w:type="spellEnd"/>
+      <w:r>
+        <w:t xml:space="preserve"> </w:t>
+      </w:r>
+      <w:proofErr w:type="gramStart"/>
+      <w:r>
+        <w:t>Entrainer(</w:t>
+      </w:r>
+      <w:proofErr w:type="spellStart"/>
+      <w:proofErr w:type="gramEnd"/>
+      <w:r>
+        <w:t>EnsembleDonnees</w:t>
+      </w:r>
+      <w:proofErr w:type="spellEnd"/>
+      <w:r>
+        <w:t xml:space="preserve"> data)</w:t>
       </w:r>
     </w:p>
     <w:p>
@@ -126,13 +226,52 @@
           <w:numId w:val="1"/>
         </w:numPr>
       </w:pPr>
-      <w:r>
-        <w:t>Predire()</w:t>
-      </w:r>
-    </w:p>
-    <w:p>
-      <w:r>
-        <w:t>public string Predire(double[] caracteristiques)</w:t>
+      <w:proofErr w:type="spellStart"/>
+      <w:proofErr w:type="gramStart"/>
+      <w:r>
+        <w:t>Predire</w:t>
+      </w:r>
+      <w:proofErr w:type="spellEnd"/>
+      <w:r>
+        <w:t>(</w:t>
+      </w:r>
+      <w:proofErr w:type="gramEnd"/>
+      <w:r>
+        <w:t>)</w:t>
+      </w:r>
+    </w:p>
+    <w:p>
+      <w:proofErr w:type="gramStart"/>
+      <w:r>
+        <w:t>public</w:t>
+      </w:r>
+      <w:proofErr w:type="gramEnd"/>
+      <w:r>
+        <w:t xml:space="preserve"> string </w:t>
+      </w:r>
+      <w:proofErr w:type="spellStart"/>
+      <w:r>
+        <w:t>Predire</w:t>
+      </w:r>
+      <w:proofErr w:type="spellEnd"/>
+      <w:r>
+        <w:t>(</w:t>
+      </w:r>
+      <w:proofErr w:type="gramStart"/>
+      <w:r>
+        <w:t>double[</w:t>
+      </w:r>
+      <w:proofErr w:type="gramEnd"/>
+      <w:r>
+        <w:t xml:space="preserve">] </w:t>
+      </w:r>
+      <w:proofErr w:type="spellStart"/>
+      <w:r>
+        <w:t>caracteristiques</w:t>
+      </w:r>
+      <w:proofErr w:type="spellEnd"/>
+      <w:r>
+        <w:t>)</w:t>
       </w:r>
     </w:p>
     <w:p>
@@ -196,13 +335,31 @@
           <w:numId w:val="1"/>
         </w:numPr>
       </w:pPr>
-      <w:r>
-        <w:t>CalculerToutesDistances()</w:t>
-      </w:r>
-    </w:p>
-    <w:p>
-      <w:r>
-        <w:t>Compare le point à classer avec chaque échantillon du dataset.</w:t>
+      <w:proofErr w:type="spellStart"/>
+      <w:proofErr w:type="gramStart"/>
+      <w:r>
+        <w:t>CalculerToutesDistances</w:t>
+      </w:r>
+      <w:proofErr w:type="spellEnd"/>
+      <w:r>
+        <w:t>(</w:t>
+      </w:r>
+      <w:proofErr w:type="gramEnd"/>
+      <w:r>
+        <w:t>)</w:t>
+      </w:r>
+    </w:p>
+    <w:p>
+      <w:r>
+        <w:t xml:space="preserve">Compare le point à classer avec chaque échantillon du </w:t>
+      </w:r>
+      <w:proofErr w:type="spellStart"/>
+      <w:r>
+        <w:t>dataset</w:t>
+      </w:r>
+      <w:proofErr w:type="spellEnd"/>
+      <w:r>
+        <w:t>.</w:t>
       </w:r>
     </w:p>
     <w:p>
@@ -213,13 +370,31 @@
           <w:numId w:val="1"/>
         </w:numPr>
       </w:pPr>
-      <w:r>
-        <w:t>TrierVoisinsParDistance()</w:t>
-      </w:r>
-    </w:p>
-    <w:p>
-      <w:r>
-        <w:t>Implémente un tri rapide (QuickSort) récursif.</w:t>
+      <w:proofErr w:type="spellStart"/>
+      <w:proofErr w:type="gramStart"/>
+      <w:r>
+        <w:t>TrierVoisinsParDistance</w:t>
+      </w:r>
+      <w:proofErr w:type="spellEnd"/>
+      <w:r>
+        <w:t>(</w:t>
+      </w:r>
+      <w:proofErr w:type="gramEnd"/>
+      <w:r>
+        <w:t>)</w:t>
+      </w:r>
+    </w:p>
+    <w:p>
+      <w:r>
+        <w:t>Implémente un tri rapide (</w:t>
+      </w:r>
+      <w:proofErr w:type="spellStart"/>
+      <w:r>
+        <w:t>QuickSort</w:t>
+      </w:r>
+      <w:proofErr w:type="spellEnd"/>
+      <w:r>
+        <w:t>) récursif.</w:t>
       </w:r>
     </w:p>
     <w:p>
@@ -230,8 +405,18 @@
           <w:numId w:val="1"/>
         </w:numPr>
       </w:pPr>
-      <w:r>
-        <w:t>VoteMajoritaire()</w:t>
+      <w:proofErr w:type="spellStart"/>
+      <w:proofErr w:type="gramStart"/>
+      <w:r>
+        <w:t>VoteMajoritaire</w:t>
+      </w:r>
+      <w:proofErr w:type="spellEnd"/>
+      <w:r>
+        <w:t>(</w:t>
+      </w:r>
+      <w:proofErr w:type="gramEnd"/>
+      <w:r>
+        <w:t>)</w:t>
       </w:r>
     </w:p>
     <w:p>
@@ -241,7 +426,15 @@
     </w:p>
     <w:p>
       <w:r>
-        <w:t>2. Data.cs — Chargement des fichiers CSV</w:t>
+        <w:t xml:space="preserve">2. </w:t>
+      </w:r>
+      <w:proofErr w:type="spellStart"/>
+      <w:r>
+        <w:t>Data.cs</w:t>
+      </w:r>
+      <w:proofErr w:type="spellEnd"/>
+      <w:r>
+        <w:t xml:space="preserve"> — Chargement des fichiers CSV</w:t>
       </w:r>
     </w:p>
     <w:p>
@@ -257,8 +450,26 @@
           <w:numId w:val="1"/>
         </w:numPr>
       </w:pPr>
-      <w:r>
-        <w:t>conversion_liste()</w:t>
+      <w:proofErr w:type="spellStart"/>
+      <w:proofErr w:type="gramStart"/>
+      <w:r>
+        <w:t>conversion</w:t>
+      </w:r>
+      <w:proofErr w:type="gramEnd"/>
+      <w:r>
+        <w:t>_</w:t>
+      </w:r>
+      <w:proofErr w:type="gramStart"/>
+      <w:r>
+        <w:t>liste</w:t>
+      </w:r>
+      <w:proofErr w:type="spellEnd"/>
+      <w:r>
+        <w:t>(</w:t>
+      </w:r>
+      <w:proofErr w:type="gramEnd"/>
+      <w:r>
+        <w:t>)</w:t>
       </w:r>
     </w:p>
     <w:p>
@@ -317,21 +528,39 @@
           <w:numId w:val="1"/>
         </w:numPr>
       </w:pPr>
+      <w:proofErr w:type="gramStart"/>
       <w:r>
         <w:lastRenderedPageBreak/>
-        <w:t>Afficher()</w:t>
-      </w:r>
-    </w:p>
-    <w:p>
-      <w:r>
-        <w:t>Affiche les grains dans la console (utile pour debug).</w:t>
+        <w:t>Afficher(</w:t>
+      </w:r>
+      <w:proofErr w:type="gramEnd"/>
+      <w:r>
+        <w:t>)</w:t>
+      </w:r>
+    </w:p>
+    <w:p>
+      <w:r>
+        <w:t xml:space="preserve">Affiche les grains dans la console (utile pour </w:t>
+      </w:r>
+      <w:proofErr w:type="spellStart"/>
+      <w:r>
+        <w:t>debug</w:t>
+      </w:r>
+      <w:proofErr w:type="spellEnd"/>
+      <w:r>
+        <w:t>).</w:t>
       </w:r>
     </w:p>
     <w:p/>
     <w:p>
       <w:r>
-        <w:t>3. DistanceEuclidienne.cs</w:t>
-      </w:r>
+        <w:t xml:space="preserve">3. </w:t>
+      </w:r>
+      <w:proofErr w:type="spellStart"/>
+      <w:r>
+        <w:t>DistanceEuclidienne.cs</w:t>
+      </w:r>
+      <w:proofErr w:type="spellEnd"/>
     </w:p>
     <w:p>
       <w:r>
@@ -399,15 +628,41 @@
       </w:r>
     </w:p>
     <w:p>
-      <w:r>
-        <w:t>public double Calculer(double[] a, double[] b)</w:t>
+      <w:proofErr w:type="gramStart"/>
+      <w:r>
+        <w:t>public</w:t>
+      </w:r>
+      <w:proofErr w:type="gramEnd"/>
+      <w:r>
+        <w:t xml:space="preserve"> double Calculer(</w:t>
+      </w:r>
+      <w:proofErr w:type="gramStart"/>
+      <w:r>
+        <w:t>double[</w:t>
+      </w:r>
+      <w:proofErr w:type="gramEnd"/>
+      <w:r>
+        <w:t xml:space="preserve">] a, </w:t>
+      </w:r>
+      <w:proofErr w:type="gramStart"/>
+      <w:r>
+        <w:t>double[</w:t>
+      </w:r>
+      <w:proofErr w:type="gramEnd"/>
+      <w:r>
+        <w:t>] b)</w:t>
       </w:r>
     </w:p>
     <w:p/>
     <w:p>
       <w:r>
-        <w:t>4. DistanceManhattan.cs</w:t>
-      </w:r>
+        <w:t xml:space="preserve">4. </w:t>
+      </w:r>
+      <w:proofErr w:type="spellStart"/>
+      <w:r>
+        <w:t>DistanceManhattan.cs</w:t>
+      </w:r>
+      <w:proofErr w:type="spellEnd"/>
     </w:p>
     <w:p>
       <w:r>
@@ -459,8 +714,13 @@
     <w:p/>
     <w:p>
       <w:r>
-        <w:t>5. Echantillon.cs</w:t>
-      </w:r>
+        <w:t xml:space="preserve">5. </w:t>
+      </w:r>
+      <w:proofErr w:type="spellStart"/>
+      <w:r>
+        <w:t>Echantillon.cs</w:t>
+      </w:r>
+      <w:proofErr w:type="spellEnd"/>
     </w:p>
     <w:p>
       <w:r>
@@ -475,6 +735,7 @@
           <w:numId w:val="5"/>
         </w:numPr>
       </w:pPr>
+      <w:proofErr w:type="gramStart"/>
       <w:r>
         <w:t>double</w:t>
       </w:r>
@@ -482,8 +743,23 @@
         <w:rPr>
           <w:lang w:val="fr-FR"/>
         </w:rPr>
-        <w:t>[] Caracteristique</w:t>
-      </w:r>
+        <w:t>[</w:t>
+      </w:r>
+      <w:proofErr w:type="gramEnd"/>
+      <w:r>
+        <w:rPr>
+          <w:lang w:val="fr-FR"/>
+        </w:rPr>
+        <w:t xml:space="preserve">] </w:t>
+      </w:r>
+      <w:proofErr w:type="spellStart"/>
+      <w:r>
+        <w:rPr>
+          <w:lang w:val="fr-FR"/>
+        </w:rPr>
+        <w:t>Caracteristique</w:t>
+      </w:r>
+      <w:proofErr w:type="spellEnd"/>
       <w:r>
         <w:t>→ les 7 valeurs numériques</w:t>
       </w:r>
@@ -496,8 +772,21 @@
           <w:numId w:val="5"/>
         </w:numPr>
       </w:pPr>
-      <w:r>
-        <w:t>string Etiquette→ la classe (Kama, Rosa, Canadian)</w:t>
+      <w:proofErr w:type="gramStart"/>
+      <w:r>
+        <w:t>string</w:t>
+      </w:r>
+      <w:proofErr w:type="gramEnd"/>
+      <w:r>
+        <w:t xml:space="preserve"> </w:t>
+      </w:r>
+      <w:proofErr w:type="spellStart"/>
+      <w:r>
+        <w:t>Etiquette</w:t>
+      </w:r>
+      <w:proofErr w:type="spellEnd"/>
+      <w:r>
+        <w:t>→ la classe (Kama, Rosa, Canadian)</w:t>
       </w:r>
     </w:p>
     <w:p/>
@@ -508,9 +797,11 @@
       <w:r>
         <w:t xml:space="preserve"> </w:t>
       </w:r>
+      <w:proofErr w:type="spellStart"/>
       <w:r>
         <w:t>EnsembleDonnees.cs</w:t>
       </w:r>
+      <w:proofErr w:type="spellEnd"/>
     </w:p>
     <w:p>
       <w:r>
@@ -530,8 +821,13 @@
           <w:numId w:val="6"/>
         </w:numPr>
       </w:pPr>
-      <w:r>
-        <w:t>Ajouter()→ ajoute un échantillon</w:t>
+      <w:proofErr w:type="gramStart"/>
+      <w:r>
+        <w:t>Ajouter(</w:t>
+      </w:r>
+      <w:proofErr w:type="gramEnd"/>
+      <w:r>
+        <w:t>)→ ajoute un échantillon</w:t>
       </w:r>
     </w:p>
     <w:p>
@@ -542,8 +838,18 @@
           <w:numId w:val="6"/>
         </w:numPr>
       </w:pPr>
-      <w:r>
-        <w:t>ObtenirEchantillon()→ retourne la liste</w:t>
+      <w:proofErr w:type="spellStart"/>
+      <w:proofErr w:type="gramStart"/>
+      <w:r>
+        <w:t>ObtenirEchantillon</w:t>
+      </w:r>
+      <w:proofErr w:type="spellEnd"/>
+      <w:r>
+        <w:t>(</w:t>
+      </w:r>
+      <w:proofErr w:type="gramEnd"/>
+      <w:r>
+        <w:t>)→ retourne la liste</w:t>
       </w:r>
     </w:p>
     <w:p>
@@ -554,15 +860,25 @@
           <w:numId w:val="6"/>
         </w:numPr>
       </w:pPr>
-      <w:r>
-        <w:t>Taille()→ nombre d’échantillons</w:t>
+      <w:proofErr w:type="gramStart"/>
+      <w:r>
+        <w:t>Taille(</w:t>
+      </w:r>
+      <w:proofErr w:type="gramEnd"/>
+      <w:r>
+        <w:t>)→ nombre d’échantillons</w:t>
       </w:r>
     </w:p>
     <w:p/>
     <w:p>
       <w:r>
-        <w:t>7. Grain.cs</w:t>
-      </w:r>
+        <w:t xml:space="preserve">7. </w:t>
+      </w:r>
+      <w:proofErr w:type="spellStart"/>
+      <w:r>
+        <w:t>Grain.cs</w:t>
+      </w:r>
+      <w:proofErr w:type="spellEnd"/>
     </w:p>
     <w:p>
       <w:r>
@@ -583,9 +899,11 @@
           <w:numId w:val="7"/>
         </w:numPr>
       </w:pPr>
+      <w:proofErr w:type="spellStart"/>
       <w:r>
         <w:t>TypeDeGrain</w:t>
       </w:r>
+      <w:proofErr w:type="spellEnd"/>
     </w:p>
     <w:p>
       <w:pPr>
@@ -607,9 +925,11 @@
           <w:numId w:val="7"/>
         </w:numPr>
       </w:pPr>
+      <w:proofErr w:type="spellStart"/>
       <w:r>
         <w:t>Perimeter</w:t>
       </w:r>
+      <w:proofErr w:type="spellEnd"/>
     </w:p>
     <w:p>
       <w:pPr>
@@ -619,9 +939,11 @@
           <w:numId w:val="7"/>
         </w:numPr>
       </w:pPr>
+      <w:proofErr w:type="spellStart"/>
       <w:r>
         <w:t>Compactness</w:t>
       </w:r>
+      <w:proofErr w:type="spellEnd"/>
     </w:p>
     <w:p>
       <w:pPr>
@@ -631,9 +953,11 @@
           <w:numId w:val="7"/>
         </w:numPr>
       </w:pPr>
+      <w:proofErr w:type="spellStart"/>
       <w:r>
         <w:t>LongueurNoyau</w:t>
       </w:r>
+      <w:proofErr w:type="spellEnd"/>
     </w:p>
     <w:p>
       <w:pPr>
@@ -643,9 +967,11 @@
           <w:numId w:val="7"/>
         </w:numPr>
       </w:pPr>
+      <w:proofErr w:type="spellStart"/>
       <w:r>
         <w:t>LargeurNoyau</w:t>
       </w:r>
+      <w:proofErr w:type="spellEnd"/>
     </w:p>
     <w:p>
       <w:pPr>
@@ -655,9 +981,11 @@
           <w:numId w:val="7"/>
         </w:numPr>
       </w:pPr>
+      <w:proofErr w:type="spellStart"/>
       <w:r>
         <w:t>AsymetryCoefficient</w:t>
       </w:r>
+      <w:proofErr w:type="spellEnd"/>
     </w:p>
     <w:p>
       <w:pPr>
@@ -667,9 +995,11 @@
           <w:numId w:val="7"/>
         </w:numPr>
       </w:pPr>
+      <w:proofErr w:type="spellStart"/>
       <w:r>
         <w:t>GrooveLength</w:t>
       </w:r>
+      <w:proofErr w:type="spellEnd"/>
     </w:p>
     <w:p>
       <w:r>
@@ -684,12 +1014,22 @@
     </w:p>
     <w:p>
       <w:r>
-        <w:t>8. TypeDeGrain.cs</w:t>
-      </w:r>
-    </w:p>
-    <w:p>
-      <w:r>
-        <w:t>Enumération des classes :</w:t>
+        <w:t xml:space="preserve">8. </w:t>
+      </w:r>
+      <w:proofErr w:type="spellStart"/>
+      <w:r>
+        <w:t>TypeDeGrain.cs</w:t>
+      </w:r>
+      <w:proofErr w:type="spellEnd"/>
+    </w:p>
+    <w:p>
+      <w:proofErr w:type="spellStart"/>
+      <w:r>
+        <w:t>Enumération</w:t>
+      </w:r>
+      <w:proofErr w:type="spellEnd"/>
+      <w:r>
+        <w:t xml:space="preserve"> des classes :</w:t>
       </w:r>
     </w:p>
     <w:p>
@@ -700,8 +1040,13 @@
     <w:p/>
     <w:p>
       <w:r>
-        <w:t>9. Voisin.cs</w:t>
-      </w:r>
+        <w:t xml:space="preserve">9. </w:t>
+      </w:r>
+      <w:proofErr w:type="spellStart"/>
+      <w:r>
+        <w:t>Voisin.cs</w:t>
+      </w:r>
+      <w:proofErr w:type="spellEnd"/>
     </w:p>
     <w:p>
       <w:r>
@@ -709,9 +1054,11 @@
       </w:r>
     </w:p>
     <w:p>
+      <w:proofErr w:type="spellStart"/>
       <w:r>
         <w:t>Echantillon</w:t>
       </w:r>
+      <w:proofErr w:type="spellEnd"/>
       <w:r>
         <w:t xml:space="preserve"> pour</w:t>
       </w:r>
@@ -733,8 +1080,13 @@
     <w:p/>
     <w:p>
       <w:r>
-        <w:t>10. IClassifier.cs</w:t>
-      </w:r>
+        <w:t xml:space="preserve">10. </w:t>
+      </w:r>
+      <w:proofErr w:type="spellStart"/>
+      <w:r>
+        <w:t>IClassifier.cs</w:t>
+      </w:r>
+      <w:proofErr w:type="spellEnd"/>
     </w:p>
     <w:p>
       <w:r>
@@ -749,8 +1101,13 @@
           <w:numId w:val="8"/>
         </w:numPr>
       </w:pPr>
-      <w:r>
-        <w:t>Entrainer()</w:t>
+      <w:proofErr w:type="gramStart"/>
+      <w:r>
+        <w:t>Entrainer(</w:t>
+      </w:r>
+      <w:proofErr w:type="gramEnd"/>
+      <w:r>
+        <w:t>)</w:t>
       </w:r>
     </w:p>
     <w:p>
@@ -761,15 +1118,30 @@
           <w:numId w:val="8"/>
         </w:numPr>
       </w:pPr>
-      <w:r>
-        <w:t>Predire()</w:t>
+      <w:proofErr w:type="spellStart"/>
+      <w:proofErr w:type="gramStart"/>
+      <w:r>
+        <w:t>Predire</w:t>
+      </w:r>
+      <w:proofErr w:type="spellEnd"/>
+      <w:r>
+        <w:t>(</w:t>
+      </w:r>
+      <w:proofErr w:type="gramEnd"/>
+      <w:r>
+        <w:t>)</w:t>
       </w:r>
     </w:p>
     <w:p/>
     <w:p>
       <w:r>
-        <w:t>11. IDistance.cs</w:t>
-      </w:r>
+        <w:t xml:space="preserve">11. </w:t>
+      </w:r>
+      <w:proofErr w:type="spellStart"/>
+      <w:r>
+        <w:t>IDistance.cs</w:t>
+      </w:r>
+      <w:proofErr w:type="spellEnd"/>
     </w:p>
     <w:p>
       <w:r>
@@ -784,8 +1156,29 @@
           <w:numId w:val="9"/>
         </w:numPr>
       </w:pPr>
-      <w:r>
-        <w:t>double Calculer(double[] a, double[] b)</w:t>
+      <w:proofErr w:type="gramStart"/>
+      <w:r>
+        <w:t>double</w:t>
+      </w:r>
+      <w:proofErr w:type="gramEnd"/>
+      <w:r>
+        <w:t xml:space="preserve"> Calculer(</w:t>
+      </w:r>
+      <w:proofErr w:type="gramStart"/>
+      <w:r>
+        <w:t>double[</w:t>
+      </w:r>
+      <w:proofErr w:type="gramEnd"/>
+      <w:r>
+        <w:t xml:space="preserve">] a, </w:t>
+      </w:r>
+      <w:proofErr w:type="gramStart"/>
+      <w:r>
+        <w:t>double[</w:t>
+      </w:r>
+      <w:proofErr w:type="gramEnd"/>
+      <w:r>
+        <w:t>] b)</w:t>
       </w:r>
     </w:p>
     <w:p>
@@ -796,12 +1189,28 @@
     <w:p/>
     <w:p>
       <w:r>
-        <w:t>12. Program.cs — Le menu principal</w:t>
+        <w:t xml:space="preserve">12. </w:t>
+      </w:r>
+      <w:proofErr w:type="spellStart"/>
+      <w:r>
+        <w:t>Program.cs</w:t>
+      </w:r>
+      <w:proofErr w:type="spellEnd"/>
+      <w:r>
+        <w:t xml:space="preserve"> </w:t>
       </w:r>
     </w:p>
     <w:p>
       <w:r>
         <w:lastRenderedPageBreak/>
+        <w:t>M</w:t>
+      </w:r>
+      <w:r>
+        <w:t>enu principal</w:t>
+      </w:r>
+    </w:p>
+    <w:p>
+      <w:r>
         <w:t xml:space="preserve">C’est le </w:t>
       </w:r>
       <w:r>
@@ -843,6 +1252,18 @@
         </w:numPr>
       </w:pPr>
       <w:r>
+        <w:t>Choisir k</w:t>
+      </w:r>
+    </w:p>
+    <w:p>
+      <w:pPr>
+        <w:pStyle w:val="Paragraphedeliste"/>
+        <w:numPr>
+          <w:ilvl w:val="0"/>
+          <w:numId w:val="9"/>
+        </w:numPr>
+      </w:pPr>
+      <w:r>
         <w:t>Choisir distance</w:t>
       </w:r>
     </w:p>
@@ -885,6 +1306,11 @@
     <w:p>
       <w:pPr>
         <w:pStyle w:val="Paragraphedeliste"/>
+      </w:pPr>
+    </w:p>
+    <w:p>
+      <w:pPr>
+        <w:pStyle w:val="Paragraphedeliste"/>
         <w:numPr>
           <w:ilvl w:val="0"/>
           <w:numId w:val="1"/>
@@ -932,8 +1358,15 @@
       <w:r>
         <w:t xml:space="preserve">Appelle </w:t>
       </w:r>
-      <w:r>
-        <w:t>knn.Entrainer()</w:t>
+      <w:proofErr w:type="spellStart"/>
+      <w:proofErr w:type="gramStart"/>
+      <w:r>
+        <w:t>knn.Entrainer</w:t>
+      </w:r>
+      <w:proofErr w:type="spellEnd"/>
+      <w:proofErr w:type="gramEnd"/>
+      <w:r>
+        <w:t>()</w:t>
       </w:r>
       <w:r>
         <w:t>.</w:t>
@@ -1013,8 +1446,13 @@
         </w:numPr>
       </w:pPr>
       <w:r>
-        <w:t>Affiche un tableau Spectre.Console</w:t>
-      </w:r>
+        <w:t xml:space="preserve">Affiche un tableau </w:t>
+      </w:r>
+      <w:proofErr w:type="spellStart"/>
+      <w:r>
+        <w:t>Spectre.Console</w:t>
+      </w:r>
+      <w:proofErr w:type="spellEnd"/>
     </w:p>
     <w:p>
       <w:pPr>
@@ -1041,8 +1479,18 @@
           <w:numId w:val="1"/>
         </w:numPr>
       </w:pPr>
-      <w:r>
-        <w:t>ClasseToIndex()</w:t>
+      <w:proofErr w:type="spellStart"/>
+      <w:proofErr w:type="gramStart"/>
+      <w:r>
+        <w:t>ClasseToIndex</w:t>
+      </w:r>
+      <w:proofErr w:type="spellEnd"/>
+      <w:r>
+        <w:t>(</w:t>
+      </w:r>
+      <w:proofErr w:type="gramEnd"/>
+      <w:r>
+        <w:t>)</w:t>
       </w:r>
     </w:p>
     <w:p>
@@ -1053,8 +1501,13 @@
     <w:p/>
     <w:p>
       <w:r>
-        <w:t>13. ResultatsEvaluationPerformances.cs</w:t>
-      </w:r>
+        <w:t xml:space="preserve">13. </w:t>
+      </w:r>
+      <w:proofErr w:type="spellStart"/>
+      <w:r>
+        <w:t>ResultatsEvaluationPerformances.cs</w:t>
+      </w:r>
+      <w:proofErr w:type="spellEnd"/>
     </w:p>
     <w:p>
       <w:r>
@@ -1071,6 +1524,81 @@
       </w:r>
     </w:p>
     <w:p>
+      <w:pPr>
+        <w:pStyle w:val="Paragraphedeliste"/>
+        <w:numPr>
+          <w:ilvl w:val="0"/>
+          <w:numId w:val="11"/>
+        </w:numPr>
+      </w:pPr>
+      <w:proofErr w:type="spellStart"/>
+      <w:r>
+        <w:t>MatriceConfusion</w:t>
+      </w:r>
+      <w:proofErr w:type="spellEnd"/>
+      <w:r>
+        <w:t xml:space="preserve"> (</w:t>
+      </w:r>
+      <w:proofErr w:type="spellStart"/>
+      <w:proofErr w:type="gramStart"/>
+      <w:r>
+        <w:t>int</w:t>
+      </w:r>
+      <w:proofErr w:type="spellEnd"/>
+      <w:r>
+        <w:t>[][</w:t>
+      </w:r>
+      <w:proofErr w:type="gramEnd"/>
+      <w:r>
+        <w:t>])</w:t>
+      </w:r>
+    </w:p>
+    <w:p>
+      <w:pPr>
+        <w:pStyle w:val="Paragraphedeliste"/>
+        <w:numPr>
+          <w:ilvl w:val="0"/>
+          <w:numId w:val="11"/>
+        </w:numPr>
+      </w:pPr>
+      <w:r>
+        <w:t>Distance</w:t>
+      </w:r>
+    </w:p>
+    <w:p>
+      <w:pPr>
+        <w:pStyle w:val="Paragraphedeliste"/>
+        <w:numPr>
+          <w:ilvl w:val="0"/>
+          <w:numId w:val="11"/>
+        </w:numPr>
+      </w:pPr>
+      <w:r>
+        <w:t>K</w:t>
+      </w:r>
+    </w:p>
+    <w:p>
+      <w:pPr>
+        <w:pStyle w:val="Paragraphedeliste"/>
+        <w:numPr>
+          <w:ilvl w:val="0"/>
+          <w:numId w:val="11"/>
+        </w:numPr>
+      </w:pPr>
+      <w:proofErr w:type="spellStart"/>
+      <w:r>
+        <w:t>DateEvaluation</w:t>
+      </w:r>
+      <w:proofErr w:type="spellEnd"/>
+    </w:p>
+    <w:p>
+      <w:pPr>
+        <w:pStyle w:val="Paragraphedeliste"/>
+        <w:numPr>
+          <w:ilvl w:val="0"/>
+          <w:numId w:val="11"/>
+        </w:numPr>
+      </w:pPr>
       <w:r>
         <w:t>Exactitude</w:t>
       </w:r>
@@ -1084,139 +1612,188 @@
         </w:numPr>
       </w:pPr>
       <w:r>
-        <w:t>MatriceConfusion (int[][])</w:t>
-      </w:r>
-    </w:p>
-    <w:p>
-      <w:pPr>
-        <w:pStyle w:val="Paragraphedeliste"/>
-        <w:numPr>
-          <w:ilvl w:val="0"/>
-          <w:numId w:val="11"/>
-        </w:numPr>
-      </w:pPr>
-      <w:r>
-        <w:t>Distance</w:t>
-      </w:r>
-    </w:p>
-    <w:p>
-      <w:pPr>
-        <w:pStyle w:val="Paragraphedeliste"/>
-        <w:numPr>
-          <w:ilvl w:val="0"/>
-          <w:numId w:val="11"/>
-        </w:numPr>
-      </w:pPr>
-      <w:r>
-        <w:t>K</w:t>
-      </w:r>
-    </w:p>
-    <w:p>
-      <w:pPr>
-        <w:pStyle w:val="Paragraphedeliste"/>
-        <w:numPr>
-          <w:ilvl w:val="0"/>
-          <w:numId w:val="11"/>
-        </w:numPr>
-      </w:pPr>
-      <w:r>
-        <w:t>DateEvaluation</w:t>
-      </w:r>
-    </w:p>
-    <w:p/>
-    <w:p>
-      <w:pPr>
-        <w:pStyle w:val="Paragraphedeliste"/>
-        <w:numPr>
-          <w:ilvl w:val="0"/>
-          <w:numId w:val="1"/>
-        </w:numPr>
-      </w:pPr>
-      <w:r>
-        <w:t>14. Ferme, FermeGrain, LotDeGrain, Personne, IClient, IFermier</w:t>
-      </w:r>
-    </w:p>
-    <w:p>
-      <w:r>
-        <w:lastRenderedPageBreak/>
-        <w:t>Dans ton KNN, ces classes ne sont pas mises en œuvre, mais elles figurent dans le schéma métier (gestion de ferme).</w:t>
-      </w:r>
-    </w:p>
-    <w:p>
-      <w:r>
-        <w:t>Elles représentent :</w:t>
-      </w:r>
-    </w:p>
-    <w:p>
-      <w:pPr>
-        <w:pStyle w:val="Paragraphedeliste"/>
-        <w:numPr>
-          <w:ilvl w:val="0"/>
-          <w:numId w:val="12"/>
-        </w:numPr>
-      </w:pPr>
-      <w:r>
-        <w:t>une ferme</w:t>
-      </w:r>
-    </w:p>
-    <w:p>
-      <w:pPr>
-        <w:pStyle w:val="Paragraphedeliste"/>
-        <w:numPr>
-          <w:ilvl w:val="0"/>
-          <w:numId w:val="12"/>
-        </w:numPr>
-      </w:pPr>
-      <w:r>
-        <w:t>des lots de grains</w:t>
-      </w:r>
-    </w:p>
-    <w:p>
-      <w:pPr>
-        <w:pStyle w:val="Paragraphedeliste"/>
-        <w:numPr>
-          <w:ilvl w:val="0"/>
-          <w:numId w:val="12"/>
-        </w:numPr>
-      </w:pPr>
-      <w:r>
-        <w:t>des clients</w:t>
-      </w:r>
-    </w:p>
-    <w:p>
-      <w:pPr>
-        <w:pStyle w:val="Paragraphedeliste"/>
-        <w:numPr>
-          <w:ilvl w:val="0"/>
-          <w:numId w:val="12"/>
-        </w:numPr>
-      </w:pPr>
-      <w:r>
-        <w:t>des fermiers</w:t>
-      </w:r>
-    </w:p>
-    <w:p>
-      <w:r>
-        <w:t>NB : J'ai retiré ces catégories car certaines données étaient déjà </w:t>
-      </w:r>
-      <w:r>
-        <w:t>implémentées</w:t>
-      </w:r>
-      <w:r>
-        <w:t>.</w:t>
-      </w:r>
+        <w:rPr>
+          <w:lang w:val="fr-FR"/>
+        </w:rPr>
+        <w:t>T</w:t>
+      </w:r>
+      <w:r>
+        <w:rPr>
+          <w:lang w:val="fr-FR"/>
+        </w:rPr>
+        <w:t xml:space="preserve">aille des ensembles d’apprentissage </w:t>
+      </w:r>
+      <w:proofErr w:type="spellStart"/>
+      <w:r>
+        <w:rPr>
+          <w:lang w:val="fr-FR"/>
+        </w:rPr>
+        <w:t>gainsTest</w:t>
+      </w:r>
+      <w:proofErr w:type="spellEnd"/>
+      <w:r>
+        <w:rPr>
+          <w:lang w:val="fr-FR"/>
+        </w:rPr>
+        <w:t xml:space="preserve"> et </w:t>
+      </w:r>
+      <w:proofErr w:type="spellStart"/>
+      <w:r>
+        <w:rPr>
+          <w:lang w:val="fr-FR"/>
+        </w:rPr>
+        <w:t>grainsTrain</w:t>
+      </w:r>
+      <w:proofErr w:type="spellEnd"/>
     </w:p>
     <w:p/>
     <w:p/>
     <w:p>
-      <w:r>
-        <w:t>Sources :</w:t>
-      </w:r>
-    </w:p>
-    <w:p>
-      <w:r>
-        <w:t>Documentation knn</w:t>
-      </w:r>
+      <w:pPr>
+        <w:pStyle w:val="Paragraphedeliste"/>
+        <w:numPr>
+          <w:ilvl w:val="0"/>
+          <w:numId w:val="1"/>
+        </w:numPr>
+      </w:pPr>
+      <w:r>
+        <w:t xml:space="preserve">14. Ferme, </w:t>
+      </w:r>
+      <w:proofErr w:type="spellStart"/>
+      <w:r>
+        <w:t>FermeGrain</w:t>
+      </w:r>
+      <w:proofErr w:type="spellEnd"/>
+      <w:r>
+        <w:t xml:space="preserve">, </w:t>
+      </w:r>
+      <w:proofErr w:type="spellStart"/>
+      <w:r>
+        <w:t>LotDeGrain</w:t>
+      </w:r>
+      <w:proofErr w:type="spellEnd"/>
+      <w:r>
+        <w:t xml:space="preserve">, Personne, </w:t>
+      </w:r>
+      <w:proofErr w:type="spellStart"/>
+      <w:r>
+        <w:t>IClient</w:t>
+      </w:r>
+      <w:proofErr w:type="spellEnd"/>
+      <w:r>
+        <w:t xml:space="preserve">, </w:t>
+      </w:r>
+      <w:proofErr w:type="spellStart"/>
+      <w:r>
+        <w:t>IFermier</w:t>
+      </w:r>
+      <w:proofErr w:type="spellEnd"/>
+    </w:p>
+    <w:p>
+      <w:r>
+        <w:t>Dans ton KNN, ces classes ne sont pas mises en œuvre, mais elles figurent dans le schéma métier (gestion de ferme).</w:t>
+      </w:r>
+    </w:p>
+    <w:p>
+      <w:r>
+        <w:t>Elles représentent :</w:t>
+      </w:r>
+    </w:p>
+    <w:p>
+      <w:pPr>
+        <w:pStyle w:val="Paragraphedeliste"/>
+        <w:numPr>
+          <w:ilvl w:val="0"/>
+          <w:numId w:val="12"/>
+        </w:numPr>
+      </w:pPr>
+      <w:proofErr w:type="gramStart"/>
+      <w:r>
+        <w:t>une</w:t>
+      </w:r>
+      <w:proofErr w:type="gramEnd"/>
+      <w:r>
+        <w:t xml:space="preserve"> ferme</w:t>
+      </w:r>
+    </w:p>
+    <w:p>
+      <w:pPr>
+        <w:pStyle w:val="Paragraphedeliste"/>
+        <w:numPr>
+          <w:ilvl w:val="0"/>
+          <w:numId w:val="12"/>
+        </w:numPr>
+      </w:pPr>
+      <w:proofErr w:type="gramStart"/>
+      <w:r>
+        <w:t>des</w:t>
+      </w:r>
+      <w:proofErr w:type="gramEnd"/>
+      <w:r>
+        <w:t xml:space="preserve"> lots de grains</w:t>
+      </w:r>
+    </w:p>
+    <w:p>
+      <w:pPr>
+        <w:pStyle w:val="Paragraphedeliste"/>
+        <w:numPr>
+          <w:ilvl w:val="0"/>
+          <w:numId w:val="12"/>
+        </w:numPr>
+      </w:pPr>
+      <w:proofErr w:type="gramStart"/>
+      <w:r>
+        <w:t>des</w:t>
+      </w:r>
+      <w:proofErr w:type="gramEnd"/>
+      <w:r>
+        <w:t xml:space="preserve"> clients</w:t>
+      </w:r>
+    </w:p>
+    <w:p>
+      <w:pPr>
+        <w:pStyle w:val="Paragraphedeliste"/>
+        <w:numPr>
+          <w:ilvl w:val="0"/>
+          <w:numId w:val="12"/>
+        </w:numPr>
+      </w:pPr>
+      <w:proofErr w:type="gramStart"/>
+      <w:r>
+        <w:t>des</w:t>
+      </w:r>
+      <w:proofErr w:type="gramEnd"/>
+      <w:r>
+        <w:t xml:space="preserve"> fermiers</w:t>
+      </w:r>
+    </w:p>
+    <w:p>
+      <w:r>
+        <w:t>NB : J'ai retiré ces catégories car certaines données étaient déjà </w:t>
+      </w:r>
+      <w:r>
+        <w:t>implémentées</w:t>
+      </w:r>
+      <w:r>
+        <w:t>.</w:t>
+      </w:r>
+    </w:p>
+    <w:p/>
+    <w:p/>
+    <w:p>
+      <w:r>
+        <w:t xml:space="preserve">Référence </w:t>
+      </w:r>
+    </w:p>
+    <w:p>
+      <w:r>
+        <w:t xml:space="preserve">Documentation </w:t>
+      </w:r>
+      <w:proofErr w:type="spellStart"/>
+      <w:r>
+        <w:t>knn</w:t>
+      </w:r>
+      <w:proofErr w:type="spellEnd"/>
     </w:p>
     <w:p>
       <w:hyperlink r:id="rId7" w:history="1">
@@ -1240,8 +1817,13 @@
     </w:p>
     <w:p>
       <w:r>
-        <w:t>Présente, algorithme et vote knn</w:t>
-      </w:r>
+        <w:t xml:space="preserve">Présente, algorithme et vote </w:t>
+      </w:r>
+      <w:proofErr w:type="spellStart"/>
+      <w:r>
+        <w:t>knn</w:t>
+      </w:r>
+      <w:proofErr w:type="spellEnd"/>
     </w:p>
     <w:p>
       <w:hyperlink r:id="rId9" w:history="1">
@@ -1279,9 +1861,27 @@
       </w:hyperlink>
     </w:p>
     <w:p>
-      <w:r>
-        <w:t>Json : serialise, ecrire</w:t>
-      </w:r>
+      <w:proofErr w:type="spellStart"/>
+      <w:r>
+        <w:t>Json</w:t>
+      </w:r>
+      <w:proofErr w:type="spellEnd"/>
+      <w:r>
+        <w:t xml:space="preserve"> : </w:t>
+      </w:r>
+      <w:proofErr w:type="spellStart"/>
+      <w:r>
+        <w:t>serialise</w:t>
+      </w:r>
+      <w:proofErr w:type="spellEnd"/>
+      <w:r>
+        <w:t xml:space="preserve">, </w:t>
+      </w:r>
+      <w:proofErr w:type="spellStart"/>
+      <w:r>
+        <w:t>ecrire</w:t>
+      </w:r>
+      <w:proofErr w:type="spellEnd"/>
     </w:p>
     <w:p>
       <w:hyperlink r:id="rId12" w:history="1">
@@ -1324,9 +1924,14 @@
       </w:hyperlink>
     </w:p>
     <w:p>
-      <w:r>
+      <w:proofErr w:type="spellStart"/>
+      <w:proofErr w:type="gramStart"/>
+      <w:r>
+        <w:lastRenderedPageBreak/>
         <w:t>spectre.console</w:t>
       </w:r>
+      <w:proofErr w:type="spellEnd"/>
+      <w:proofErr w:type="gramEnd"/>
     </w:p>
     <w:p>
       <w:hyperlink r:id="rId16" w:history="1">
@@ -1338,11 +1943,9 @@
         </w:r>
       </w:hyperlink>
     </w:p>
-    <w:p/>
-    <w:p>
-      <w:r>
-        <w:lastRenderedPageBreak/>
-        <w:t>tableau</w:t>
+    <w:p>
+      <w:r>
+        <w:t>Tableau</w:t>
       </w:r>
     </w:p>
     <w:p>
@@ -3369,7 +3972,6 @@
   <w:style w:type="character" w:default="1" w:styleId="Policepardfaut">
     <w:name w:val="Default Paragraph Font"/>
     <w:uiPriority w:val="1"/>
-    <w:semiHidden/>
     <w:unhideWhenUsed/>
   </w:style>
   <w:style w:type="table" w:default="1" w:styleId="TableauNormal">

</xml_diff>